<commit_message>
Fixes on create your own blocks exercises
</commit_message>
<xml_diff>
--- a/Courses/Computer-Modeling-and-IT/Computer-Modeling-and-IT-5-Class/22-Create-Your-Own-Blocks/22-Create-Your-Own-Blocks-Exercises.docx
+++ b/Courses/Computer-Modeling-and-IT/Computer-Modeling-and-IT-5-Class/22-Create-Your-Own-Blocks/22-Create-Your-Own-Blocks-Exercises.docx
@@ -1,6 +1,6 @@
 
 <file path=word/document.xml><?xml version="1.0" encoding="utf-8"?>
-<w:document xmlns:wpc="http://schemas.microsoft.com/office/word/2010/wordprocessingCanvas" xmlns:cx="http://schemas.microsoft.com/office/drawing/2014/chartex" xmlns:cx1="http://schemas.microsoft.com/office/drawing/2015/9/8/chartex" xmlns:mc="http://schemas.openxmlformats.org/markup-compatibility/2006" xmlns:o="urn:schemas-microsoft-com:office:office" xmlns:r="http://schemas.openxmlformats.org/officeDocument/2006/relationships" xmlns:m="http://schemas.openxmlformats.org/officeDocument/2006/math" xmlns:v="urn:schemas-microsoft-com:vml" xmlns:wp14="http://schemas.microsoft.com/office/word/2010/wordprocessingDrawing" xmlns:wp="http://schemas.openxmlformats.org/drawingml/2006/wordprocessingDrawing" xmlns:w10="urn:schemas-microsoft-com:office:word" xmlns:w="http://schemas.openxmlformats.org/wordprocessingml/2006/main" xmlns:w14="http://schemas.microsoft.com/office/word/2010/wordml" xmlns:w15="http://schemas.microsoft.com/office/word/2012/wordml" xmlns:w16se="http://schemas.microsoft.com/office/word/2015/wordml/symex" xmlns:wpg="http://schemas.microsoft.com/office/word/2010/wordprocessingGroup" xmlns:wpi="http://schemas.microsoft.com/office/word/2010/wordprocessingInk" xmlns:wne="http://schemas.microsoft.com/office/word/2006/wordml" xmlns:wps="http://schemas.microsoft.com/office/word/2010/wordprocessingShape" mc:Ignorable="w14 w15 w16se wp14">
+<w:document xmlns:wpc="http://schemas.microsoft.com/office/word/2010/wordprocessingCanvas" xmlns:cx="http://schemas.microsoft.com/office/drawing/2014/chartex" xmlns:cx1="http://schemas.microsoft.com/office/drawing/2015/9/8/chartex" xmlns:cx2="http://schemas.microsoft.com/office/drawing/2015/10/21/chartex" xmlns:cx3="http://schemas.microsoft.com/office/drawing/2016/5/9/chartex" xmlns:cx4="http://schemas.microsoft.com/office/drawing/2016/5/10/chartex" xmlns:cx5="http://schemas.microsoft.com/office/drawing/2016/5/11/chartex" xmlns:cx6="http://schemas.microsoft.com/office/drawing/2016/5/12/chartex" xmlns:cx7="http://schemas.microsoft.com/office/drawing/2016/5/13/chartex" xmlns:cx8="http://schemas.microsoft.com/office/drawing/2016/5/14/chartex" xmlns:mc="http://schemas.openxmlformats.org/markup-compatibility/2006" xmlns:aink="http://schemas.microsoft.com/office/drawing/2016/ink" xmlns:am3d="http://schemas.microsoft.com/office/drawing/2017/model3d" xmlns:o="urn:schemas-microsoft-com:office:office" xmlns:oel="http://schemas.microsoft.com/office/2019/extlst" xmlns:r="http://schemas.openxmlformats.org/officeDocument/2006/relationships" xmlns:m="http://schemas.openxmlformats.org/officeDocument/2006/math" xmlns:v="urn:schemas-microsoft-com:vml" xmlns:wp14="http://schemas.microsoft.com/office/word/2010/wordprocessingDrawing" xmlns:wp="http://schemas.openxmlformats.org/drawingml/2006/wordprocessingDrawing" xmlns:w10="urn:schemas-microsoft-com:office:word" xmlns:w="http://schemas.openxmlformats.org/wordprocessingml/2006/main" xmlns:w14="http://schemas.microsoft.com/office/word/2010/wordml" xmlns:w15="http://schemas.microsoft.com/office/word/2012/wordml" xmlns:w16cex="http://schemas.microsoft.com/office/word/2018/wordml/cex" xmlns:w16cid="http://schemas.microsoft.com/office/word/2016/wordml/cid" xmlns:w16="http://schemas.microsoft.com/office/word/2018/wordml" xmlns:w16sdtdh="http://schemas.microsoft.com/office/word/2020/wordml/sdtdatahash" xmlns:w16se="http://schemas.microsoft.com/office/word/2015/wordml/symex" xmlns:wpg="http://schemas.microsoft.com/office/word/2010/wordprocessingGroup" xmlns:wpi="http://schemas.microsoft.com/office/word/2010/wordprocessingInk" xmlns:wne="http://schemas.microsoft.com/office/word/2006/wordml" xmlns:wps="http://schemas.microsoft.com/office/word/2010/wordprocessingShape" mc:Ignorable="w14 w15 w16se w16cid w16 w16cex w16sdtdh wp14">
   <w:body>
     <w:p>
       <w:pPr>
@@ -116,7 +116,21 @@
         <w:rPr>
           <w:lang w:val="bg-BG"/>
         </w:rPr>
-        <w:t>Избройте ползите от използването на собствен блок.</w:t>
+        <w:t xml:space="preserve">Избройте </w:t>
+      </w:r>
+      <w:r>
+        <w:rPr>
+          <w:b/>
+          <w:bCs/>
+          <w:lang w:val="bg-BG"/>
+        </w:rPr>
+        <w:t>ползите</w:t>
+      </w:r>
+      <w:r>
+        <w:rPr>
+          <w:lang w:val="bg-BG"/>
+        </w:rPr>
+        <w:t xml:space="preserve"> от използването на собствен блок.</w:t>
       </w:r>
     </w:p>
     <w:p>
@@ -168,7 +182,21 @@
           <w:bCs/>
           <w:lang w:val="bg-BG"/>
         </w:rPr>
-        <w:t xml:space="preserve">Колко типа параметри има в </w:t>
+        <w:t xml:space="preserve">Колко </w:t>
+      </w:r>
+      <w:r>
+        <w:rPr>
+          <w:b/>
+          <w:lang w:val="bg-BG"/>
+        </w:rPr>
+        <w:t>типа параметри</w:t>
+      </w:r>
+      <w:r>
+        <w:rPr>
+          <w:bCs/>
+          <w:lang w:val="bg-BG"/>
+        </w:rPr>
+        <w:t xml:space="preserve"> има в </w:t>
       </w:r>
       <w:r>
         <w:rPr>
@@ -208,21 +236,28 @@
           <w:bCs/>
           <w:lang w:val="bg-BG"/>
         </w:rPr>
-        <w:t>, когато използваме множество</w:t>
+        <w:t xml:space="preserve">, когато използваме </w:t>
+      </w:r>
+      <w:r>
+        <w:rPr>
+          <w:b/>
+          <w:lang w:val="bg-BG"/>
+        </w:rPr>
+        <w:t>множество параметри</w:t>
       </w:r>
       <w:r>
         <w:rPr>
           <w:bCs/>
           <w:lang w:val="bg-BG"/>
         </w:rPr>
-        <w:t xml:space="preserve"> параметри</w:t>
-      </w:r>
-      <w:r>
-        <w:rPr>
-          <w:bCs/>
-          <w:lang w:val="bg-BG"/>
-        </w:rPr>
-        <w:t xml:space="preserve"> и нямаме много статични числа</w:t>
+        <w:t xml:space="preserve"> и </w:t>
+      </w:r>
+      <w:r>
+        <w:rPr>
+          <w:b/>
+          <w:lang w:val="bg-BG"/>
+        </w:rPr>
+        <w:t>нямаме много статични числа</w:t>
       </w:r>
       <w:r>
         <w:rPr>
@@ -305,6 +340,12 @@
           <w:lang w:val="bg-BG"/>
         </w:rPr>
         <w:t>изчертава къща</w:t>
+      </w:r>
+      <w:r>
+        <w:rPr>
+          <w:bCs/>
+        </w:rPr>
+        <w:t>,</w:t>
       </w:r>
       <w:r>
         <w:rPr>
@@ -454,9 +495,6 @@
           </mc:Fallback>
         </mc:AlternateContent>
       </w:r>
-      <w:r>
-        <w:t xml:space="preserve"> </w:t>
-      </w:r>
     </w:p>
     <w:p>
       <w:pPr>
@@ -867,6 +905,26 @@
     </w:p>
     <w:p>
       <w:pPr>
+        <w:rPr>
+          <w:b/>
+          <w:bCs/>
+          <w:sz w:val="32"/>
+          <w:szCs w:val="32"/>
+        </w:rPr>
+      </w:pPr>
+      <w:r>
+        <w:rPr>
+          <w:b/>
+          <w:bCs/>
+          <w:sz w:val="32"/>
+          <w:szCs w:val="32"/>
+          <w:highlight w:val="yellow"/>
+        </w:rPr>
+        <w:t>TODO: blur everything below the definition:</w:t>
+      </w:r>
+    </w:p>
+    <w:p>
+      <w:pPr>
         <w:ind w:left="1152"/>
         <w:rPr>
           <w:lang w:val="bg-BG"/>
@@ -877,9 +935,9 @@
           <w:noProof/>
         </w:rPr>
         <w:drawing>
-          <wp:inline distT="0" distB="0" distL="0" distR="0" wp14:anchorId="3C6ACAB1" wp14:editId="2247A22C">
-            <wp:extent cx="2851637" cy="2261994"/>
-            <wp:effectExtent l="0" t="0" r="0" b="5080"/>
+          <wp:inline distT="0" distB="0" distL="0" distR="0" wp14:anchorId="3C6ACAB1" wp14:editId="1A869DFE">
+            <wp:extent cx="2926238" cy="2321169"/>
+            <wp:effectExtent l="0" t="0" r="0" b="0"/>
             <wp:docPr id="32" name="Picture 32"/>
             <wp:cNvGraphicFramePr>
               <a:graphicFrameLocks xmlns:a="http://schemas.openxmlformats.org/drawingml/2006/main" noChangeAspect="1"/>
@@ -906,7 +964,7 @@
                   <pic:spPr>
                     <a:xfrm>
                       <a:off x="0" y="0"/>
-                      <a:ext cx="2872700" cy="2278701"/>
+                      <a:ext cx="2989399" cy="2371270"/>
                     </a:xfrm>
                     <a:prstGeom prst="rect">
                       <a:avLst/>
@@ -1179,7 +1237,28 @@
           <w:b/>
           <w:lang w:val="bg-BG"/>
         </w:rPr>
-        <w:t xml:space="preserve"> на "</w:t>
+        <w:t xml:space="preserve"> </w:t>
+      </w:r>
+      <w:r>
+        <w:rPr>
+          <w:bCs/>
+          <w:lang w:val="bg-BG"/>
+        </w:rPr>
+        <w:t>на</w:t>
+      </w:r>
+      <w:r>
+        <w:rPr>
+          <w:b/>
+          <w:lang w:val="bg-BG"/>
+        </w:rPr>
+        <w:t xml:space="preserve"> </w:t>
+      </w:r>
+      <w:r>
+        <w:rPr>
+          <w:bCs/>
+          <w:lang w:val="bg-BG"/>
+        </w:rPr>
+        <w:t>"</w:t>
       </w:r>
       <w:r>
         <w:rPr>
@@ -1190,7 +1269,7 @@
       </w:r>
       <w:r>
         <w:rPr>
-          <w:b/>
+          <w:bCs/>
           <w:lang w:val="bg-BG"/>
         </w:rPr>
         <w:t>"</w:t>
@@ -1200,19 +1279,68 @@
           <w:b/>
           <w:lang w:val="bg-BG"/>
         </w:rPr>
-        <w:t xml:space="preserve"> към "Къща"</w:t>
-      </w:r>
-      <w:r>
-        <w:rPr>
-          <w:lang w:val="bg-BG"/>
-        </w:rPr>
         <w:t xml:space="preserve"> </w:t>
       </w:r>
       <w:r>
         <w:rPr>
-          <w:lang w:val="bg-BG"/>
-        </w:rPr>
-        <w:t xml:space="preserve">изчертаването на къщата ни е завършено. При изпълнение на следния код, трябва да </w:t>
+          <w:bCs/>
+          <w:lang w:val="bg-BG"/>
+        </w:rPr>
+        <w:t>към</w:t>
+      </w:r>
+      <w:r>
+        <w:rPr>
+          <w:b/>
+          <w:lang w:val="bg-BG"/>
+        </w:rPr>
+        <w:t xml:space="preserve"> </w:t>
+      </w:r>
+      <w:r>
+        <w:rPr>
+          <w:bCs/>
+          <w:lang w:val="bg-BG"/>
+        </w:rPr>
+        <w:t>"</w:t>
+      </w:r>
+      <w:r>
+        <w:rPr>
+          <w:b/>
+          <w:lang w:val="bg-BG"/>
+        </w:rPr>
+        <w:t>Къща</w:t>
+      </w:r>
+      <w:r>
+        <w:rPr>
+          <w:bCs/>
+          <w:lang w:val="bg-BG"/>
+        </w:rPr>
+        <w:t>"</w:t>
+      </w:r>
+      <w:r>
+        <w:rPr>
+          <w:lang w:val="bg-BG"/>
+        </w:rPr>
+        <w:t xml:space="preserve"> </w:t>
+      </w:r>
+      <w:r>
+        <w:rPr>
+          <w:lang w:val="bg-BG"/>
+        </w:rPr>
+        <w:t xml:space="preserve">изчертаването на къщата ни е </w:t>
+      </w:r>
+      <w:r>
+        <w:rPr>
+          <w:b/>
+          <w:bCs/>
+          <w:lang w:val="bg-BG"/>
+        </w:rPr>
+        <w:t>завършено</w:t>
+      </w:r>
+      <w:r>
+        <w:rPr>
+          <w:lang w:val="bg-BG"/>
+        </w:rPr>
+        <w:t xml:space="preserve">. При изпълнение на следния код, трябва да </w:t>
       </w:r>
       <w:r>
         <w:rPr>
@@ -1239,6 +1367,7 @@
         <w:rPr>
           <w:noProof/>
         </w:rPr>
+        <w:lastRenderedPageBreak/>
         <w:drawing>
           <wp:inline distT="0" distB="0" distL="0" distR="0" wp14:anchorId="09890085" wp14:editId="345EA30D">
             <wp:extent cx="2655538" cy="1741335"/>
@@ -1344,7 +1473,6 @@
         <w:rPr>
           <w:lang w:val="bg-BG"/>
         </w:rPr>
-        <w:lastRenderedPageBreak/>
         <w:t>Ограждане на къщата с ограда</w:t>
       </w:r>
     </w:p>
@@ -1563,7 +1691,21 @@
         <w:rPr>
           <w:lang w:val="bg-BG"/>
         </w:rPr>
-        <w:t xml:space="preserve">Добавяте блока "Ограда" </w:t>
+        <w:t>Добавяте блока "</w:t>
+      </w:r>
+      <w:r>
+        <w:rPr>
+          <w:b/>
+          <w:bCs/>
+          <w:lang w:val="bg-BG"/>
+        </w:rPr>
+        <w:t>Ограда</w:t>
+      </w:r>
+      <w:r>
+        <w:rPr>
+          <w:lang w:val="bg-BG"/>
+        </w:rPr>
+        <w:t xml:space="preserve">" </w:t>
       </w:r>
       <w:r>
         <w:rPr>
@@ -1576,7 +1718,21 @@
         <w:rPr>
           <w:lang w:val="bg-BG"/>
         </w:rPr>
-        <w:t xml:space="preserve"> "Къща" и трябва да получите подобен резултат</w:t>
+        <w:t xml:space="preserve"> "</w:t>
+      </w:r>
+      <w:r>
+        <w:rPr>
+          <w:b/>
+          <w:bCs/>
+          <w:lang w:val="bg-BG"/>
+        </w:rPr>
+        <w:t>Къща</w:t>
+      </w:r>
+      <w:r>
+        <w:rPr>
+          <w:lang w:val="bg-BG"/>
+        </w:rPr>
+        <w:t>" и трябва да получите подобен резултат</w:t>
       </w:r>
       <w:r>
         <w:rPr>
@@ -1804,7 +1960,7 @@
     </w:p>
     <w:p>
       <w:pPr>
-        <w:ind w:left="1872"/>
+        <w:ind w:left="993" w:hanging="993"/>
         <w:rPr>
           <w:lang w:val="bg-BG"/>
         </w:rPr>
@@ -1813,10 +1969,11 @@
         <w:rPr>
           <w:noProof/>
         </w:rPr>
+        <w:lastRenderedPageBreak/>
         <w:drawing>
-          <wp:inline distT="0" distB="0" distL="0" distR="0" wp14:anchorId="67EF71E8" wp14:editId="218E3C7B">
-            <wp:extent cx="4127490" cy="2064820"/>
-            <wp:effectExtent l="0" t="0" r="6985" b="0"/>
+          <wp:inline distT="0" distB="0" distL="0" distR="0" wp14:anchorId="67EF71E8" wp14:editId="0C0B74DF">
+            <wp:extent cx="6703255" cy="3353374"/>
+            <wp:effectExtent l="12700" t="12700" r="15240" b="12700"/>
             <wp:docPr id="39" name="Picture 39"/>
             <wp:cNvGraphicFramePr>
               <a:graphicFrameLocks xmlns:a="http://schemas.openxmlformats.org/drawingml/2006/main" noChangeAspect="1"/>
@@ -1843,11 +2000,18 @@
                   <pic:spPr>
                     <a:xfrm>
                       <a:off x="0" y="0"/>
-                      <a:ext cx="4127490" cy="2064820"/>
+                      <a:ext cx="6782541" cy="3393038"/>
                     </a:xfrm>
                     <a:prstGeom prst="rect">
                       <a:avLst/>
                     </a:prstGeom>
+                    <a:ln>
+                      <a:solidFill>
+                        <a:schemeClr val="bg1">
+                          <a:lumMod val="75000"/>
+                        </a:schemeClr>
+                      </a:solidFill>
+                    </a:ln>
                   </pic:spPr>
                 </pic:pic>
               </a:graphicData>
@@ -1890,16 +2054,16 @@
     </w:p>
     <w:p>
       <w:pPr>
-        <w:ind w:left="1872"/>
+        <w:ind w:left="1872" w:hanging="1872"/>
       </w:pPr>
       <w:r>
         <w:rPr>
           <w:noProof/>
         </w:rPr>
         <w:drawing>
-          <wp:inline distT="0" distB="0" distL="0" distR="0" wp14:anchorId="47E32795" wp14:editId="7362A3C5">
-            <wp:extent cx="4118776" cy="2065901"/>
-            <wp:effectExtent l="0" t="0" r="0" b="0"/>
+          <wp:inline distT="0" distB="0" distL="0" distR="0" wp14:anchorId="47E32795" wp14:editId="490AA62D">
+            <wp:extent cx="6745226" cy="3383280"/>
+            <wp:effectExtent l="12700" t="12700" r="11430" b="7620"/>
             <wp:docPr id="40" name="Picture 40"/>
             <wp:cNvGraphicFramePr>
               <a:graphicFrameLocks xmlns:a="http://schemas.openxmlformats.org/drawingml/2006/main" noChangeAspect="1"/>
@@ -1926,11 +2090,18 @@
                   <pic:spPr>
                     <a:xfrm>
                       <a:off x="0" y="0"/>
-                      <a:ext cx="4137080" cy="2075082"/>
+                      <a:ext cx="6851740" cy="3436705"/>
                     </a:xfrm>
                     <a:prstGeom prst="rect">
                       <a:avLst/>
                     </a:prstGeom>
+                    <a:ln>
+                      <a:solidFill>
+                        <a:schemeClr val="bg1">
+                          <a:lumMod val="75000"/>
+                        </a:schemeClr>
+                      </a:solidFill>
+                    </a:ln>
                   </pic:spPr>
                 </pic:pic>
               </a:graphicData>
@@ -1972,23 +2143,23 @@
         </w:rPr>
         <w:t xml:space="preserve"> на сцената ни.</w:t>
       </w:r>
-    </w:p>
-    <w:p>
-      <w:pPr>
-        <w:ind w:left="1872"/>
-        <w:rPr>
-          <w:lang w:val="bg-BG"/>
-        </w:rPr>
-      </w:pPr>
       <w:r>
         <w:rPr>
           <w:noProof/>
         </w:rPr>
         <w:drawing>
-          <wp:inline distT="0" distB="0" distL="0" distR="0" wp14:anchorId="0E55EFF1" wp14:editId="11E2A4EE">
-            <wp:extent cx="4101884" cy="3037399"/>
-            <wp:effectExtent l="0" t="0" r="0" b="0"/>
-            <wp:docPr id="42" name="Picture 42"/>
+          <wp:anchor distT="0" distB="0" distL="114300" distR="114300" simplePos="0" relativeHeight="251663360" behindDoc="0" locked="0" layoutInCell="1" allowOverlap="1" wp14:anchorId="676ED654" wp14:editId="0DEDC90C">
+            <wp:simplePos x="0" y="0"/>
+            <wp:positionH relativeFrom="column">
+              <wp:posOffset>0</wp:posOffset>
+            </wp:positionH>
+            <wp:positionV relativeFrom="paragraph">
+              <wp:posOffset>273685</wp:posOffset>
+            </wp:positionV>
+            <wp:extent cx="6626225" cy="3727450"/>
+            <wp:effectExtent l="0" t="0" r="3175" b="6350"/>
+            <wp:wrapSquare wrapText="bothSides"/>
+            <wp:docPr id="841511164" name="Picture 1" descr="A cartoon of a cat running near a house&#10;&#10;Description automatically generated"/>
             <wp:cNvGraphicFramePr>
               <a:graphicFrameLocks xmlns:a="http://schemas.openxmlformats.org/drawingml/2006/main" noChangeAspect="1"/>
             </wp:cNvGraphicFramePr>
@@ -1996,7 +2167,7 @@
               <a:graphicData uri="http://schemas.openxmlformats.org/drawingml/2006/picture">
                 <pic:pic xmlns:pic="http://schemas.openxmlformats.org/drawingml/2006/picture">
                   <pic:nvPicPr>
-                    <pic:cNvPr id="42" name="Annotation 2023-08-19 155342.png"/>
+                    <pic:cNvPr id="841511164" name="Picture 1" descr="movie::/Users/alexandrinamehandzhiyska/Downloads/Scratch - Imagine, Program, Share - Google Chrome 2023-08-19 15-48-15.mp4"/>
                     <pic:cNvPicPr/>
                   </pic:nvPicPr>
                   <pic:blipFill>
@@ -2014,7 +2185,7 @@
                   <pic:spPr>
                     <a:xfrm>
                       <a:off x="0" y="0"/>
-                      <a:ext cx="4108021" cy="3041943"/>
+                      <a:ext cx="6626225" cy="3727450"/>
                     </a:xfrm>
                     <a:prstGeom prst="rect">
                       <a:avLst/>
@@ -2023,22 +2194,23 @@
                 </pic:pic>
               </a:graphicData>
             </a:graphic>
-          </wp:inline>
+          </wp:anchor>
         </w:drawing>
       </w:r>
     </w:p>
     <w:p>
       <w:pPr>
         <w:pStyle w:val="Heading4"/>
-        <w:rPr>
-          <w:lang w:val="bg-BG"/>
-        </w:rPr>
-      </w:pPr>
-      <w:r>
-        <w:rPr>
-          <w:lang w:val="bg-BG"/>
-        </w:rPr>
-        <w:t>Насоки:</w:t>
+        <w:spacing w:before="300"/>
+        <w:rPr>
+          <w:lang w:val="bg-BG"/>
+        </w:rPr>
+      </w:pPr>
+      <w:r>
+        <w:rPr>
+          <w:lang w:val="bg-BG"/>
+        </w:rPr>
+        <w:t>Насоки</w:t>
       </w:r>
     </w:p>
     <w:p>
@@ -2051,7 +2223,16 @@
         <w:rPr>
           <w:lang w:val="bg-BG"/>
         </w:rPr>
-        <w:t xml:space="preserve">За да направим дъжд ще са ни нужни </w:t>
+        <w:t>За да направим дъжд</w:t>
+      </w:r>
+      <w:r>
+        <w:t>,</w:t>
+      </w:r>
+      <w:r>
+        <w:rPr>
+          <w:lang w:val="bg-BG"/>
+        </w:rPr>
+        <w:t xml:space="preserve"> ще са ни нужни </w:t>
       </w:r>
       <w:r>
         <w:rPr>
@@ -2084,7 +2265,21 @@
           <w:b/>
           <w:lang w:val="bg-BG"/>
         </w:rPr>
-        <w:t>слуайни позиции</w:t>
+        <w:t>слу</w:t>
+      </w:r>
+      <w:r>
+        <w:rPr>
+          <w:b/>
+          <w:lang w:val="bg-BG"/>
+        </w:rPr>
+        <w:t>ч</w:t>
+      </w:r>
+      <w:r>
+        <w:rPr>
+          <w:b/>
+          <w:lang w:val="bg-BG"/>
+        </w:rPr>
+        <w:t>айни позиции</w:t>
       </w:r>
       <w:r>
         <w:rPr>
@@ -2095,16 +2290,17 @@
     </w:p>
     <w:p>
       <w:pPr>
-        <w:rPr>
-          <w:lang w:val="bg-BG"/>
-        </w:rPr>
-      </w:pPr>
-      <w:r>
-        <w:rPr>
-          <w:lang w:val="bg-BG"/>
-        </w:rPr>
-        <w:t xml:space="preserve">1. </w:t>
-      </w:r>
+        <w:pStyle w:val="ListParagraph"/>
+        <w:numPr>
+          <w:ilvl w:val="0"/>
+          <w:numId w:val="5"/>
+        </w:numPr>
+        <w:ind w:left="357" w:hanging="357"/>
+        <w:contextualSpacing w:val="0"/>
+        <w:rPr>
+          <w:lang w:val="bg-BG"/>
+        </w:rPr>
+      </w:pPr>
       <w:r>
         <w:rPr>
           <w:lang w:val="bg-BG"/>
@@ -2159,7 +2355,7 @@
       </w:r>
       <w:r>
         <w:rPr>
-          <w:b/>
+          <w:bCs/>
           <w:lang w:val="bg-BG"/>
         </w:rPr>
         <w:t>ѝ</w:t>
@@ -2249,21 +2445,34 @@
     </w:p>
     <w:p>
       <w:pPr>
-        <w:rPr>
-          <w:lang w:val="bg-BG"/>
-        </w:rPr>
-      </w:pPr>
-      <w:r>
-        <w:rPr>
-          <w:lang w:val="bg-BG"/>
-        </w:rPr>
-        <w:t xml:space="preserve">2. </w:t>
-      </w:r>
-      <w:r>
-        <w:rPr>
-          <w:lang w:val="bg-BG"/>
-        </w:rPr>
-        <w:t>Щом клонинг е създаден</w:t>
+        <w:pStyle w:val="ListParagraph"/>
+        <w:numPr>
+          <w:ilvl w:val="0"/>
+          <w:numId w:val="5"/>
+        </w:numPr>
+        <w:ind w:left="357" w:hanging="357"/>
+        <w:contextualSpacing w:val="0"/>
+        <w:rPr>
+          <w:lang w:val="bg-BG"/>
+        </w:rPr>
+      </w:pPr>
+      <w:r>
+        <w:rPr>
+          <w:lang w:val="bg-BG"/>
+        </w:rPr>
+        <w:t>Когато</w:t>
+      </w:r>
+      <w:r>
+        <w:rPr>
+          <w:lang w:val="bg-BG"/>
+        </w:rPr>
+        <w:t xml:space="preserve"> създа</w:t>
+      </w:r>
+      <w:r>
+        <w:rPr>
+          <w:lang w:val="bg-BG"/>
+        </w:rPr>
+        <w:t>дем клонинг</w:t>
       </w:r>
       <w:r>
         <w:rPr>
@@ -2306,15 +2515,22 @@
     </w:p>
     <w:p>
       <w:pPr>
-        <w:rPr>
-          <w:lang w:val="bg-BG"/>
-        </w:rPr>
-      </w:pPr>
-      <w:r>
-        <w:rPr>
-          <w:lang w:val="bg-BG"/>
-        </w:rPr>
-        <w:t>3. На всеки клонинг</w:t>
+        <w:pStyle w:val="ListParagraph"/>
+        <w:numPr>
+          <w:ilvl w:val="0"/>
+          <w:numId w:val="5"/>
+        </w:numPr>
+        <w:ind w:left="357" w:hanging="357"/>
+        <w:contextualSpacing w:val="0"/>
+        <w:rPr>
+          <w:lang w:val="bg-BG"/>
+        </w:rPr>
+      </w:pPr>
+      <w:r>
+        <w:rPr>
+          <w:lang w:val="bg-BG"/>
+        </w:rPr>
+        <w:t>На всеки клонинг</w:t>
       </w:r>
       <w:r>
         <w:rPr>
@@ -2504,36 +2720,28 @@
       </w:r>
       <w:r>
         <w:rPr>
+          <w:b/>
+          <w:bCs/>
           <w:lang w:val="bg-BG"/>
         </w:rPr>
         <w:t>падането на</w:t>
       </w:r>
       <w:r>
         <w:rPr>
+          <w:b/>
+          <w:bCs/>
           <w:lang w:val="bg-BG"/>
         </w:rPr>
         <w:t xml:space="preserve"> всяка капка</w:t>
       </w:r>
       <w:r>
         <w:rPr>
-          <w:lang w:val="bg-BG"/>
-        </w:rPr>
-        <w:t xml:space="preserve"> </w:t>
-      </w:r>
-      <w:r>
-        <w:rPr>
-          <w:lang w:val="bg-BG"/>
-        </w:rPr>
-        <w:t>се аним</w:t>
-      </w:r>
-      <w:r>
-        <w:rPr>
-          <w:lang w:val="bg-BG"/>
-        </w:rPr>
-        <w:t>ира</w:t>
-      </w:r>
-      <w:bookmarkStart w:id="0" w:name="_GoBack"/>
-      <w:bookmarkEnd w:id="0"/>
+          <w:b/>
+          <w:bCs/>
+          <w:lang w:val="bg-BG"/>
+        </w:rPr>
+        <w:t xml:space="preserve"> се анимира</w:t>
+      </w:r>
       <w:r>
         <w:rPr>
           <w:lang w:val="bg-BG"/>
@@ -2554,7 +2762,7 @@
 </file>
 
 <file path=word/endnotes.xml><?xml version="1.0" encoding="utf-8"?>
-<w:endnotes xmlns:wpc="http://schemas.microsoft.com/office/word/2010/wordprocessingCanvas" xmlns:cx="http://schemas.microsoft.com/office/drawing/2014/chartex" xmlns:cx1="http://schemas.microsoft.com/office/drawing/2015/9/8/chartex" xmlns:mc="http://schemas.openxmlformats.org/markup-compatibility/2006" xmlns:o="urn:schemas-microsoft-com:office:office" xmlns:r="http://schemas.openxmlformats.org/officeDocument/2006/relationships" xmlns:m="http://schemas.openxmlformats.org/officeDocument/2006/math" xmlns:v="urn:schemas-microsoft-com:vml" xmlns:wp14="http://schemas.microsoft.com/office/word/2010/wordprocessingDrawing" xmlns:wp="http://schemas.openxmlformats.org/drawingml/2006/wordprocessingDrawing" xmlns:w10="urn:schemas-microsoft-com:office:word" xmlns:w="http://schemas.openxmlformats.org/wordprocessingml/2006/main" xmlns:w14="http://schemas.microsoft.com/office/word/2010/wordml" xmlns:w15="http://schemas.microsoft.com/office/word/2012/wordml" xmlns:w16se="http://schemas.microsoft.com/office/word/2015/wordml/symex" xmlns:wpg="http://schemas.microsoft.com/office/word/2010/wordprocessingGroup" xmlns:wpi="http://schemas.microsoft.com/office/word/2010/wordprocessingInk" xmlns:wne="http://schemas.microsoft.com/office/word/2006/wordml" xmlns:wps="http://schemas.microsoft.com/office/word/2010/wordprocessingShape" mc:Ignorable="w14 w15 w16se wp14">
+<w:endnotes xmlns:wpc="http://schemas.microsoft.com/office/word/2010/wordprocessingCanvas" xmlns:cx="http://schemas.microsoft.com/office/drawing/2014/chartex" xmlns:cx1="http://schemas.microsoft.com/office/drawing/2015/9/8/chartex" xmlns:cx2="http://schemas.microsoft.com/office/drawing/2015/10/21/chartex" xmlns:cx3="http://schemas.microsoft.com/office/drawing/2016/5/9/chartex" xmlns:cx4="http://schemas.microsoft.com/office/drawing/2016/5/10/chartex" xmlns:cx5="http://schemas.microsoft.com/office/drawing/2016/5/11/chartex" xmlns:cx6="http://schemas.microsoft.com/office/drawing/2016/5/12/chartex" xmlns:cx7="http://schemas.microsoft.com/office/drawing/2016/5/13/chartex" xmlns:cx8="http://schemas.microsoft.com/office/drawing/2016/5/14/chartex" xmlns:mc="http://schemas.openxmlformats.org/markup-compatibility/2006" xmlns:aink="http://schemas.microsoft.com/office/drawing/2016/ink" xmlns:am3d="http://schemas.microsoft.com/office/drawing/2017/model3d" xmlns:o="urn:schemas-microsoft-com:office:office" xmlns:oel="http://schemas.microsoft.com/office/2019/extlst" xmlns:r="http://schemas.openxmlformats.org/officeDocument/2006/relationships" xmlns:m="http://schemas.openxmlformats.org/officeDocument/2006/math" xmlns:v="urn:schemas-microsoft-com:vml" xmlns:wp14="http://schemas.microsoft.com/office/word/2010/wordprocessingDrawing" xmlns:wp="http://schemas.openxmlformats.org/drawingml/2006/wordprocessingDrawing" xmlns:w10="urn:schemas-microsoft-com:office:word" xmlns:w="http://schemas.openxmlformats.org/wordprocessingml/2006/main" xmlns:w14="http://schemas.microsoft.com/office/word/2010/wordml" xmlns:w15="http://schemas.microsoft.com/office/word/2012/wordml" xmlns:w16cex="http://schemas.microsoft.com/office/word/2018/wordml/cex" xmlns:w16cid="http://schemas.microsoft.com/office/word/2016/wordml/cid" xmlns:w16="http://schemas.microsoft.com/office/word/2018/wordml" xmlns:w16sdtdh="http://schemas.microsoft.com/office/word/2020/wordml/sdtdatahash" xmlns:w16se="http://schemas.microsoft.com/office/word/2015/wordml/symex" xmlns:wpg="http://schemas.microsoft.com/office/word/2010/wordprocessingGroup" xmlns:wpi="http://schemas.microsoft.com/office/word/2010/wordprocessingInk" xmlns:wne="http://schemas.microsoft.com/office/word/2006/wordml" xmlns:wps="http://schemas.microsoft.com/office/word/2010/wordprocessingShape" mc:Ignorable="w14 w15 w16se w16cid w16 w16cex w16sdtdh wp14">
   <w:endnote w:type="separator" w:id="-1">
     <w:p>
       <w:pPr>
@@ -2579,7 +2787,7 @@
 </file>
 
 <file path=word/footer1.xml><?xml version="1.0" encoding="utf-8"?>
-<w:ftr xmlns:wpc="http://schemas.microsoft.com/office/word/2010/wordprocessingCanvas" xmlns:cx="http://schemas.microsoft.com/office/drawing/2014/chartex" xmlns:cx1="http://schemas.microsoft.com/office/drawing/2015/9/8/chartex" xmlns:mc="http://schemas.openxmlformats.org/markup-compatibility/2006" xmlns:o="urn:schemas-microsoft-com:office:office" xmlns:r="http://schemas.openxmlformats.org/officeDocument/2006/relationships" xmlns:m="http://schemas.openxmlformats.org/officeDocument/2006/math" xmlns:v="urn:schemas-microsoft-com:vml" xmlns:wp14="http://schemas.microsoft.com/office/word/2010/wordprocessingDrawing" xmlns:wp="http://schemas.openxmlformats.org/drawingml/2006/wordprocessingDrawing" xmlns:w10="urn:schemas-microsoft-com:office:word" xmlns:w="http://schemas.openxmlformats.org/wordprocessingml/2006/main" xmlns:w14="http://schemas.microsoft.com/office/word/2010/wordml" xmlns:w15="http://schemas.microsoft.com/office/word/2012/wordml" xmlns:w16se="http://schemas.microsoft.com/office/word/2015/wordml/symex" xmlns:wpg="http://schemas.microsoft.com/office/word/2010/wordprocessingGroup" xmlns:wpi="http://schemas.microsoft.com/office/word/2010/wordprocessingInk" xmlns:wne="http://schemas.microsoft.com/office/word/2006/wordml" xmlns:wps="http://schemas.microsoft.com/office/word/2010/wordprocessingShape" mc:Ignorable="w14 w15 w16se wp14">
+<w:ftr xmlns:wpc="http://schemas.microsoft.com/office/word/2010/wordprocessingCanvas" xmlns:cx="http://schemas.microsoft.com/office/drawing/2014/chartex" xmlns:cx1="http://schemas.microsoft.com/office/drawing/2015/9/8/chartex" xmlns:cx2="http://schemas.microsoft.com/office/drawing/2015/10/21/chartex" xmlns:cx3="http://schemas.microsoft.com/office/drawing/2016/5/9/chartex" xmlns:cx4="http://schemas.microsoft.com/office/drawing/2016/5/10/chartex" xmlns:cx5="http://schemas.microsoft.com/office/drawing/2016/5/11/chartex" xmlns:cx6="http://schemas.microsoft.com/office/drawing/2016/5/12/chartex" xmlns:cx7="http://schemas.microsoft.com/office/drawing/2016/5/13/chartex" xmlns:cx8="http://schemas.microsoft.com/office/drawing/2016/5/14/chartex" xmlns:mc="http://schemas.openxmlformats.org/markup-compatibility/2006" xmlns:aink="http://schemas.microsoft.com/office/drawing/2016/ink" xmlns:am3d="http://schemas.microsoft.com/office/drawing/2017/model3d" xmlns:o="urn:schemas-microsoft-com:office:office" xmlns:oel="http://schemas.microsoft.com/office/2019/extlst" xmlns:r="http://schemas.openxmlformats.org/officeDocument/2006/relationships" xmlns:m="http://schemas.openxmlformats.org/officeDocument/2006/math" xmlns:v="urn:schemas-microsoft-com:vml" xmlns:wp14="http://schemas.microsoft.com/office/word/2010/wordprocessingDrawing" xmlns:wp="http://schemas.openxmlformats.org/drawingml/2006/wordprocessingDrawing" xmlns:w10="urn:schemas-microsoft-com:office:word" xmlns:w="http://schemas.openxmlformats.org/wordprocessingml/2006/main" xmlns:w14="http://schemas.microsoft.com/office/word/2010/wordml" xmlns:w15="http://schemas.microsoft.com/office/word/2012/wordml" xmlns:w16cex="http://schemas.microsoft.com/office/word/2018/wordml/cex" xmlns:w16cid="http://schemas.microsoft.com/office/word/2016/wordml/cid" xmlns:w16="http://schemas.microsoft.com/office/word/2018/wordml" xmlns:w16sdtdh="http://schemas.microsoft.com/office/word/2020/wordml/sdtdatahash" xmlns:w16se="http://schemas.microsoft.com/office/word/2015/wordml/symex" xmlns:wpg="http://schemas.microsoft.com/office/word/2010/wordprocessingGroup" xmlns:wpi="http://schemas.microsoft.com/office/word/2010/wordprocessingInk" xmlns:wne="http://schemas.microsoft.com/office/word/2006/wordml" xmlns:wps="http://schemas.microsoft.com/office/word/2010/wordprocessingShape" mc:Ignorable="w14 w15 w16se w16cid w16 w16cex w16sdtdh wp14">
   <w:p>
     <w:pPr>
       <w:pStyle w:val="Footer"/>
@@ -2680,7 +2888,7 @@
               <v:stroke joinstyle="miter"/>
               <v:path gradientshapeok="t" o:connecttype="rect"/>
             </v:shapetype>
-            <v:shape id="Text Box 6" o:spid="_x0000_s1026" type="#_x0000_t202" style="position:absolute;margin-left:109.85pt;margin-top:28.05pt;width:40.15pt;height:13pt;z-index:251660288;visibility:visible;mso-wrap-style:square;mso-width-percent:0;mso-height-percent:0;mso-wrap-distance-left:9pt;mso-wrap-distance-top:0;mso-wrap-distance-right:9pt;mso-wrap-distance-bottom:0;mso-position-horizontal:absolute;mso-position-horizontal-relative:text;mso-position-vertical:absolute;mso-position-vertical-relative:text;mso-width-percent:0;mso-height-percent:0;mso-width-relative:page;mso-height-relative:page;v-text-anchor:middle" o:gfxdata="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" filled="f" stroked="f" strokeweight=".5pt">
+            <v:shape id="Text Box 6" o:spid="_x0000_s1026" type="#_x0000_t202" style="position:absolute;margin-left:109.85pt;margin-top:28.05pt;width:40.15pt;height:13pt;z-index:251660288;visibility:visible;mso-wrap-style:square;mso-width-percent:0;mso-height-percent:0;mso-wrap-distance-left:9pt;mso-wrap-distance-top:0;mso-wrap-distance-right:9pt;mso-wrap-distance-bottom:0;mso-position-horizontal:absolute;mso-position-horizontal-relative:text;mso-position-vertical:absolute;mso-position-vertical-relative:text;mso-width-percent:0;mso-height-percent:0;mso-width-relative:page;mso-height-relative:page;v-text-anchor:middle" o:gfxdata="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" filled="f" stroked="f" strokeweight=".5pt">
               <v:textbox inset=".5mm,0,0,0">
                 <w:txbxContent>
                   <w:p>
@@ -2760,7 +2968,7 @@
                               <w:szCs w:val="17"/>
                             </w:rPr>
                           </w:pPr>
-                          <w:bookmarkStart w:id="1" w:name="_Hlk24191091"/>
+                          <w:bookmarkStart w:id="0" w:name="_Hlk24191091"/>
                           <w:r>
                             <w:rPr>
                               <w:sz w:val="17"/>
@@ -2878,7 +3086,7 @@
                             <w:t>.</w:t>
                           </w:r>
                         </w:p>
-                        <w:bookmarkEnd w:id="1"/>
+                        <w:bookmarkEnd w:id="0"/>
                         <w:p>
                           <w:pPr>
                             <w:spacing w:line="240" w:lineRule="auto"/>
@@ -3107,7 +3315,7 @@
                                               <a14:useLocalDpi xmlns:a14="http://schemas.microsoft.com/office/drawing/2010/main" val="0"/>
                                             </a:ext>
                                             <a:ext uri="{837473B0-CC2E-450A-ABE3-18F120FF3D39}">
-                                              <a1611:picAttrSrcUrl xmlns="" xmlns:cx2="http://schemas.microsoft.com/office/drawing/2015/10/21/chartex" xmlns:cx3="http://schemas.microsoft.com/office/drawing/2016/5/9/chartex" xmlns:cx4="http://schemas.microsoft.com/office/drawing/2016/5/10/chartex" xmlns:cx5="http://schemas.microsoft.com/office/drawing/2016/5/11/chartex" xmlns:cx6="http://schemas.microsoft.com/office/drawing/2016/5/12/chartex" xmlns:cx7="http://schemas.microsoft.com/office/drawing/2016/5/13/chartex" xmlns:cx8="http://schemas.microsoft.com/office/drawing/2016/5/14/chartex" xmlns:aink="http://schemas.microsoft.com/office/drawing/2016/ink" xmlns:am3d="http://schemas.microsoft.com/office/drawing/2017/model3d" xmlns:o="urn:schemas-microsoft-com:office:office" xmlns:oel="http://schemas.microsoft.com/office/2019/extlst" xmlns:v="urn:schemas-microsoft-com:vml" xmlns:w10="urn:schemas-microsoft-com:office:word" xmlns:w="http://schemas.openxmlformats.org/wordprocessingml/2006/main" xmlns:w16cex="http://schemas.microsoft.com/office/word/2018/wordml/cex" xmlns:w16cid="http://schemas.microsoft.com/office/word/2016/wordml/cid" xmlns:w16="http://schemas.microsoft.com/office/word/2018/wordml" xmlns:w16sdtdh="http://schemas.microsoft.com/office/word/2020/wordml/sdtdatahash" xmlns:a1611="http://schemas.microsoft.com/office/drawing/2016/11/main" r:id="rId9"/>
+                                              <a1611:picAttrSrcUrl xmlns:a1611="http://schemas.microsoft.com/office/drawing/2016/11/main" r:id="rId9"/>
                                             </a:ext>
                                           </a:extLst>
                                         </a:blip>
@@ -3449,7 +3657,7 @@
         </mc:Choice>
         <mc:Fallback>
           <w:pict>
-            <v:shape w14:anchorId="2074F399" id="Text Box 16" o:spid="_x0000_s1027" type="#_x0000_t202" style="position:absolute;margin-left:109pt;margin-top:7pt;width:411.4pt;height:40.45pt;z-index:251657216;visibility:visible;mso-wrap-style:square;mso-width-percent:0;mso-height-percent:0;mso-wrap-distance-left:9pt;mso-wrap-distance-top:0;mso-wrap-distance-right:9pt;mso-wrap-distance-bottom:0;mso-position-horizontal:absolute;mso-position-horizontal-relative:text;mso-position-vertical:absolute;mso-position-vertical-relative:text;mso-width-percent:0;mso-height-percent:0;mso-width-relative:page;mso-height-relative:page;v-text-anchor:top" o:gfxdata="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" filled="f" stroked="f">
+            <v:shape w14:anchorId="2074F399" id="Text Box 16" o:spid="_x0000_s1027" type="#_x0000_t202" style="position:absolute;margin-left:109pt;margin-top:7pt;width:411.4pt;height:40.45pt;z-index:251657216;visibility:visible;mso-wrap-style:square;mso-width-percent:0;mso-height-percent:0;mso-wrap-distance-left:9pt;mso-wrap-distance-top:0;mso-wrap-distance-right:9pt;mso-wrap-distance-bottom:0;mso-position-horizontal:absolute;mso-position-horizontal-relative:text;mso-position-vertical:absolute;mso-position-vertical-relative:text;mso-width-percent:0;mso-height-percent:0;mso-width-relative:page;mso-height-relative:page;v-text-anchor:top" o:gfxdata="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" filled="f" stroked="f">
               <v:textbox inset=".5mm,1.2mm,.5mm,.5mm">
                 <w:txbxContent>
                   <w:p>
@@ -3460,7 +3668,7 @@
                         <w:szCs w:val="17"/>
                       </w:rPr>
                     </w:pPr>
-                    <w:bookmarkStart w:id="2" w:name="_Hlk24191091"/>
+                    <w:bookmarkStart w:id="1" w:name="_Hlk24191091"/>
                     <w:r>
                       <w:rPr>
                         <w:sz w:val="17"/>
@@ -3578,7 +3786,7 @@
                       <w:t>.</w:t>
                     </w:r>
                   </w:p>
-                  <w:bookmarkEnd w:id="2"/>
+                  <w:bookmarkEnd w:id="1"/>
                   <w:p>
                     <w:pPr>
                       <w:spacing w:line="240" w:lineRule="auto"/>
@@ -3616,7 +3824,7 @@
                                   </pic:cNvPicPr>
                                 </pic:nvPicPr>
                                 <pic:blipFill>
-                                  <a:blip r:embed="rId21">
+                                  <a:blip r:embed="rId2">
                                     <a:extLst>
                                       <a:ext uri="{28A0092B-C50C-407E-A947-70E740481C1C}">
                                         <a14:useLocalDpi xmlns:a14="http://schemas.microsoft.com/office/drawing/2010/main" val="0"/>
@@ -3665,7 +3873,7 @@
                           <wp:extent cx="180000" cy="180000"/>
                           <wp:effectExtent l="0" t="0" r="0" b="0"/>
                           <wp:docPr id="2" name="Picture 2">
-                            <a:hlinkClick xmlns:a="http://schemas.openxmlformats.org/drawingml/2006/main" r:id="rId22"/>
+                            <a:hlinkClick xmlns:a="http://schemas.openxmlformats.org/drawingml/2006/main" r:id="rId3"/>
                           </wp:docPr>
                           <wp:cNvGraphicFramePr>
                             <a:graphicFrameLocks xmlns:a="http://schemas.openxmlformats.org/drawingml/2006/main" noChangeAspect="1"/>
@@ -3675,14 +3883,14 @@
                               <pic:pic xmlns:pic="http://schemas.openxmlformats.org/drawingml/2006/picture">
                                 <pic:nvPicPr>
                                   <pic:cNvPr id="2" name="Picture 2">
-                                    <a:hlinkClick r:id="rId22"/>
+                                    <a:hlinkClick r:id="rId3"/>
                                   </pic:cNvPr>
                                   <pic:cNvPicPr>
                                     <a:picLocks noChangeAspect="1" noChangeArrowheads="1"/>
                                   </pic:cNvPicPr>
                                 </pic:nvPicPr>
                                 <pic:blipFill>
-                                  <a:blip r:embed="rId23">
+                                  <a:blip r:embed="rId4">
                                     <a:extLst>
                                       <a:ext uri="{28A0092B-C50C-407E-A947-70E740481C1C}">
                                         <a14:useLocalDpi xmlns:a14="http://schemas.microsoft.com/office/drawing/2010/main" val="0"/>
@@ -3731,7 +3939,7 @@
                           <wp:extent cx="180000" cy="180000"/>
                           <wp:effectExtent l="0" t="0" r="0" b="0"/>
                           <wp:docPr id="5" name="Picture 5" title="Software University @ Facebook">
-                            <a:hlinkClick xmlns:a="http://schemas.openxmlformats.org/drawingml/2006/main" r:id="rId24"/>
+                            <a:hlinkClick xmlns:a="http://schemas.openxmlformats.org/drawingml/2006/main" r:id="rId5"/>
                           </wp:docPr>
                           <wp:cNvGraphicFramePr>
                             <a:graphicFrameLocks xmlns:a="http://schemas.openxmlformats.org/drawingml/2006/main" noChangeAspect="1"/>
@@ -3741,12 +3949,12 @@
                               <pic:pic xmlns:pic="http://schemas.openxmlformats.org/drawingml/2006/picture">
                                 <pic:nvPicPr>
                                   <pic:cNvPr id="5" name="Picture 5" title="Software University @ Facebook">
-                                    <a:hlinkClick r:id="rId24"/>
+                                    <a:hlinkClick r:id="rId5"/>
                                   </pic:cNvPr>
                                   <pic:cNvPicPr/>
                                 </pic:nvPicPr>
                                 <pic:blipFill>
-                                  <a:blip r:embed="rId25"/>
+                                  <a:blip r:embed="rId6"/>
                                   <a:stretch>
                                     <a:fillRect/>
                                   </a:stretch>
@@ -3784,7 +3992,7 @@
                           <wp:extent cx="180000" cy="180000"/>
                           <wp:effectExtent l="0" t="0" r="0" b="0"/>
                           <wp:docPr id="20" name="Picture 20">
-                            <a:hlinkClick xmlns:a="http://schemas.openxmlformats.org/drawingml/2006/main" r:id="rId26"/>
+                            <a:hlinkClick xmlns:a="http://schemas.openxmlformats.org/drawingml/2006/main" r:id="rId7"/>
                           </wp:docPr>
                           <wp:cNvGraphicFramePr>
                             <a:graphicFrameLocks xmlns:a="http://schemas.openxmlformats.org/drawingml/2006/main" noChangeAspect="1"/>
@@ -3794,20 +4002,20 @@
                               <pic:pic xmlns:pic="http://schemas.openxmlformats.org/drawingml/2006/picture">
                                 <pic:nvPicPr>
                                   <pic:cNvPr id="20" name="Picture 20">
-                                    <a:hlinkClick r:id="rId26"/>
+                                    <a:hlinkClick r:id="rId7"/>
                                   </pic:cNvPr>
                                   <pic:cNvPicPr>
                                     <a:picLocks noChangeAspect="1" noChangeArrowheads="1"/>
                                   </pic:cNvPicPr>
                                 </pic:nvPicPr>
                                 <pic:blipFill>
-                                  <a:blip r:embed="rId27">
+                                  <a:blip r:embed="rId8">
                                     <a:extLst>
                                       <a:ext uri="{28A0092B-C50C-407E-A947-70E740481C1C}">
                                         <a14:useLocalDpi xmlns:a14="http://schemas.microsoft.com/office/drawing/2010/main" val="0"/>
                                       </a:ext>
                                       <a:ext uri="{837473B0-CC2E-450A-ABE3-18F120FF3D39}">
-                                        <a1611:picAttrSrcUrl xmlns:a1611="http://schemas.microsoft.com/office/drawing/2016/11/main" xmlns:w16sdtdh="http://schemas.microsoft.com/office/word/2020/wordml/sdtdatahash" xmlns:w16="http://schemas.microsoft.com/office/word/2018/wordml" xmlns:w16cid="http://schemas.microsoft.com/office/word/2016/wordml/cid" xmlns:w16cex="http://schemas.microsoft.com/office/word/2018/wordml/cex" xmlns:w="http://schemas.openxmlformats.org/wordprocessingml/2006/main" xmlns:w10="urn:schemas-microsoft-com:office:word" xmlns:v="urn:schemas-microsoft-com:vml" xmlns:oel="http://schemas.microsoft.com/office/2019/extlst" xmlns:o="urn:schemas-microsoft-com:office:office" xmlns:am3d="http://schemas.microsoft.com/office/drawing/2017/model3d" xmlns:aink="http://schemas.microsoft.com/office/drawing/2016/ink" xmlns:cx8="http://schemas.microsoft.com/office/drawing/2016/5/14/chartex" xmlns:cx7="http://schemas.microsoft.com/office/drawing/2016/5/13/chartex" xmlns:cx6="http://schemas.microsoft.com/office/drawing/2016/5/12/chartex" xmlns:cx5="http://schemas.microsoft.com/office/drawing/2016/5/11/chartex" xmlns:cx4="http://schemas.microsoft.com/office/drawing/2016/5/10/chartex" xmlns:cx3="http://schemas.microsoft.com/office/drawing/2016/5/9/chartex" xmlns:cx2="http://schemas.microsoft.com/office/drawing/2015/10/21/chartex" xmlns="" r:id="rId9"/>
+                                        <a1611:picAttrSrcUrl xmlns:a1611="http://schemas.microsoft.com/office/drawing/2016/11/main" r:id="rId9"/>
                                       </a:ext>
                                     </a:extLst>
                                   </a:blip>
@@ -3853,7 +4061,7 @@
                           <wp:extent cx="180000" cy="180000"/>
                           <wp:effectExtent l="0" t="0" r="0" b="0"/>
                           <wp:docPr id="7" name="Picture 7" title="Software University @ Twitter">
-                            <a:hlinkClick xmlns:a="http://schemas.openxmlformats.org/drawingml/2006/main" r:id="rId28"/>
+                            <a:hlinkClick xmlns:a="http://schemas.openxmlformats.org/drawingml/2006/main" r:id="rId10"/>
                           </wp:docPr>
                           <wp:cNvGraphicFramePr>
                             <a:graphicFrameLocks xmlns:a="http://schemas.openxmlformats.org/drawingml/2006/main" noChangeAspect="1"/>
@@ -3863,12 +4071,12 @@
                               <pic:pic xmlns:pic="http://schemas.openxmlformats.org/drawingml/2006/picture">
                                 <pic:nvPicPr>
                                   <pic:cNvPr id="7" name="Picture 7" title="Software University @ Twitter">
-                                    <a:hlinkClick r:id="rId28"/>
+                                    <a:hlinkClick r:id="rId10"/>
                                   </pic:cNvPr>
                                   <pic:cNvPicPr/>
                                 </pic:nvPicPr>
                                 <pic:blipFill>
-                                  <a:blip r:embed="rId29"/>
+                                  <a:blip r:embed="rId11"/>
                                   <a:stretch>
                                     <a:fillRect/>
                                   </a:stretch>
@@ -3906,7 +4114,7 @@
                           <wp:extent cx="180000" cy="180000"/>
                           <wp:effectExtent l="0" t="0" r="0" b="0"/>
                           <wp:docPr id="17" name="Picture 17" title="Software University @ YouTube">
-                            <a:hlinkClick xmlns:a="http://schemas.openxmlformats.org/drawingml/2006/main" r:id="rId30"/>
+                            <a:hlinkClick xmlns:a="http://schemas.openxmlformats.org/drawingml/2006/main" r:id="rId12"/>
                           </wp:docPr>
                           <wp:cNvGraphicFramePr>
                             <a:graphicFrameLocks xmlns:a="http://schemas.openxmlformats.org/drawingml/2006/main" noChangeAspect="1"/>
@@ -3916,12 +4124,12 @@
                               <pic:pic xmlns:pic="http://schemas.openxmlformats.org/drawingml/2006/picture">
                                 <pic:nvPicPr>
                                   <pic:cNvPr id="17" name="Picture 17" title="Software University @ YouTube">
-                                    <a:hlinkClick r:id="rId30"/>
+                                    <a:hlinkClick r:id="rId12"/>
                                   </pic:cNvPr>
                                   <pic:cNvPicPr/>
                                 </pic:nvPicPr>
                                 <pic:blipFill>
-                                  <a:blip r:embed="rId31"/>
+                                  <a:blip r:embed="rId13"/>
                                   <a:stretch>
                                     <a:fillRect/>
                                   </a:stretch>
@@ -3959,7 +4167,7 @@
                           <wp:extent cx="180000" cy="180000"/>
                           <wp:effectExtent l="0" t="0" r="0" b="0"/>
                           <wp:docPr id="21" name="Picture 21">
-                            <a:hlinkClick xmlns:a="http://schemas.openxmlformats.org/drawingml/2006/main" r:id="rId32"/>
+                            <a:hlinkClick xmlns:a="http://schemas.openxmlformats.org/drawingml/2006/main" r:id="rId14"/>
                           </wp:docPr>
                           <wp:cNvGraphicFramePr>
                             <a:graphicFrameLocks xmlns:a="http://schemas.openxmlformats.org/drawingml/2006/main" noChangeAspect="1"/>
@@ -3969,14 +4177,14 @@
                               <pic:pic xmlns:pic="http://schemas.openxmlformats.org/drawingml/2006/picture">
                                 <pic:nvPicPr>
                                   <pic:cNvPr id="21" name="Picture 21">
-                                    <a:hlinkClick r:id="rId32"/>
+                                    <a:hlinkClick r:id="rId14"/>
                                   </pic:cNvPr>
                                   <pic:cNvPicPr>
                                     <a:picLocks noChangeAspect="1" noChangeArrowheads="1"/>
                                   </pic:cNvPicPr>
                                 </pic:nvPicPr>
                                 <pic:blipFill rotWithShape="1">
-                                  <a:blip r:embed="rId33">
+                                  <a:blip r:embed="rId15">
                                     <a:extLst>
                                       <a:ext uri="{28A0092B-C50C-407E-A947-70E740481C1C}">
                                         <a14:useLocalDpi xmlns:a14="http://schemas.microsoft.com/office/drawing/2010/main" val="0"/>
@@ -4028,7 +4236,7 @@
                           <wp:extent cx="180000" cy="180000"/>
                           <wp:effectExtent l="0" t="0" r="0" b="0"/>
                           <wp:docPr id="22" name="Picture 22">
-                            <a:hlinkClick xmlns:a="http://schemas.openxmlformats.org/drawingml/2006/main" r:id="rId34"/>
+                            <a:hlinkClick xmlns:a="http://schemas.openxmlformats.org/drawingml/2006/main" r:id="rId16"/>
                           </wp:docPr>
                           <wp:cNvGraphicFramePr>
                             <a:graphicFrameLocks xmlns:a="http://schemas.openxmlformats.org/drawingml/2006/main" noChangeAspect="1"/>
@@ -4038,14 +4246,14 @@
                               <pic:pic xmlns:pic="http://schemas.openxmlformats.org/drawingml/2006/picture">
                                 <pic:nvPicPr>
                                   <pic:cNvPr id="22" name="Picture 22">
-                                    <a:hlinkClick r:id="rId34"/>
+                                    <a:hlinkClick r:id="rId16"/>
                                   </pic:cNvPr>
                                   <pic:cNvPicPr>
                                     <a:picLocks noChangeAspect="1" noChangeArrowheads="1"/>
                                   </pic:cNvPicPr>
                                 </pic:nvPicPr>
                                 <pic:blipFill>
-                                  <a:blip r:embed="rId35">
+                                  <a:blip r:embed="rId17">
                                     <a:extLst>
                                       <a:ext uri="{28A0092B-C50C-407E-A947-70E740481C1C}">
                                         <a14:useLocalDpi xmlns:a14="http://schemas.microsoft.com/office/drawing/2010/main" val="0"/>
@@ -4094,7 +4302,7 @@
                           <wp:extent cx="180000" cy="180000"/>
                           <wp:effectExtent l="0" t="0" r="0" b="0"/>
                           <wp:docPr id="23" name="Picture 23" title="Software University: Email Us">
-                            <a:hlinkClick xmlns:a="http://schemas.openxmlformats.org/drawingml/2006/main" r:id="rId36"/>
+                            <a:hlinkClick xmlns:a="http://schemas.openxmlformats.org/drawingml/2006/main" r:id="rId18"/>
                           </wp:docPr>
                           <wp:cNvGraphicFramePr>
                             <a:graphicFrameLocks xmlns:a="http://schemas.openxmlformats.org/drawingml/2006/main" noChangeAspect="1"/>
@@ -4104,12 +4312,12 @@
                               <pic:pic xmlns:pic="http://schemas.openxmlformats.org/drawingml/2006/picture">
                                 <pic:nvPicPr>
                                   <pic:cNvPr id="23" name="Picture 23" title="Software University: Email Us">
-                                    <a:hlinkClick r:id="rId36"/>
+                                    <a:hlinkClick r:id="rId18"/>
                                   </pic:cNvPr>
                                   <pic:cNvPicPr/>
                                 </pic:nvPicPr>
                                 <pic:blipFill>
-                                  <a:blip r:embed="rId37"/>
+                                  <a:blip r:embed="rId19"/>
                                   <a:stretch>
                                     <a:fillRect/>
                                   </a:stretch>
@@ -4171,7 +4379,7 @@
                   </pic:cNvPicPr>
                 </pic:nvPicPr>
                 <pic:blipFill>
-                  <a:blip r:embed="rId38">
+                  <a:blip r:embed="rId21">
                     <a:extLst>
                       <a:ext uri="{28A0092B-C50C-407E-A947-70E740481C1C}">
                         <a14:useLocalDpi xmlns:a14="http://schemas.microsoft.com/office/drawing/2010/main" val="0"/>
@@ -4275,7 +4483,7 @@
             </wp:anchor>
           </w:drawing>
         </mc:Choice>
-        <mc:Fallback xmlns:cx2="http://schemas.microsoft.com/office/drawing/2015/10/21/chartex" xmlns:cx3="http://schemas.microsoft.com/office/drawing/2016/5/9/chartex" xmlns:cx4="http://schemas.microsoft.com/office/drawing/2016/5/10/chartex" xmlns:cx5="http://schemas.microsoft.com/office/drawing/2016/5/11/chartex" xmlns:cx6="http://schemas.microsoft.com/office/drawing/2016/5/12/chartex" xmlns:cx7="http://schemas.microsoft.com/office/drawing/2016/5/13/chartex" xmlns:cx8="http://schemas.microsoft.com/office/drawing/2016/5/14/chartex" xmlns:aink="http://schemas.microsoft.com/office/drawing/2016/ink" xmlns:am3d="http://schemas.microsoft.com/office/drawing/2017/model3d" xmlns:oel="http://schemas.microsoft.com/office/2019/extlst" xmlns:w16cex="http://schemas.microsoft.com/office/word/2018/wordml/cex" xmlns:w16cid="http://schemas.microsoft.com/office/word/2016/wordml/cid" xmlns:w16="http://schemas.microsoft.com/office/word/2018/wordml" xmlns:w16sdtdh="http://schemas.microsoft.com/office/word/2020/wordml/sdtdatahash">
+        <mc:Fallback>
           <w:pict>
             <v:line w14:anchorId="60BE7D18" id="Straight Connector 19" o:spid="_x0000_s1026" style="position:absolute;flip:y;z-index:251622400;visibility:visible;mso-wrap-style:square;mso-width-percent:0;mso-height-percent:0;mso-wrap-distance-left:9pt;mso-wrap-distance-top:0;mso-wrap-distance-right:9pt;mso-wrap-distance-bottom:0;mso-position-horizontal:absolute;mso-position-horizontal-relative:text;mso-position-vertical:absolute;mso-position-vertical-relative:text;mso-width-percent:0;mso-height-percent:0;mso-width-relative:page;mso-height-relative:page" from="-.1pt,5.2pt" to="520.7pt,5.2pt" o:gfxdata="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" strokecolor="#974706 [1609]" strokeweight="1pt">
               <v:stroke endcap="round"/>
@@ -4456,11 +4664,7 @@
         </mc:Choice>
         <mc:Fallback>
           <w:pict>
-            <v:shapetype w14:anchorId="60DB5C39" id="_x0000_t202" coordsize="21600,21600" o:spt="202" path="m,l,21600r21600,l21600,xe">
-              <v:stroke joinstyle="miter"/>
-              <v:path gradientshapeok="t" o:connecttype="rect"/>
-            </v:shapetype>
-            <v:shape id="Text Box 4" o:spid="_x0000_s1028" type="#_x0000_t202" style="position:absolute;margin-left:444.65pt;margin-top:26.95pt;width:70.9pt;height:15.9pt;z-index:251663360;visibility:visible;mso-wrap-style:square;mso-width-percent:0;mso-height-percent:0;mso-wrap-distance-left:9pt;mso-wrap-distance-top:0;mso-wrap-distance-right:9pt;mso-wrap-distance-bottom:0;mso-position-horizontal:absolute;mso-position-horizontal-relative:text;mso-position-vertical:absolute;mso-position-vertical-relative:text;mso-width-percent:0;mso-height-percent:0;mso-width-relative:page;mso-height-relative:page;v-text-anchor:middle" o:gfxdata="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" filled="f" stroked="f" strokeweight=".5pt">
+            <v:shape w14:anchorId="60DB5C39" id="Text Box 4" o:spid="_x0000_s1028" type="#_x0000_t202" style="position:absolute;margin-left:444.65pt;margin-top:26.95pt;width:70.9pt;height:15.9pt;z-index:251663360;visibility:visible;mso-wrap-style:square;mso-width-percent:0;mso-height-percent:0;mso-wrap-distance-left:9pt;mso-wrap-distance-top:0;mso-wrap-distance-right:9pt;mso-wrap-distance-bottom:0;mso-position-horizontal:absolute;mso-position-horizontal-relative:text;mso-position-vertical:absolute;mso-position-vertical-relative:text;mso-width-percent:0;mso-height-percent:0;mso-width-relative:page;mso-height-relative:page;v-text-anchor:middle" o:gfxdata="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" filled="f" stroked="f" strokeweight=".5pt">
               <v:textbox inset="0,0,0,0">
                 <w:txbxContent>
                   <w:p>
@@ -4571,7 +4775,7 @@
 </file>
 
 <file path=word/footnotes.xml><?xml version="1.0" encoding="utf-8"?>
-<w:footnotes xmlns:wpc="http://schemas.microsoft.com/office/word/2010/wordprocessingCanvas" xmlns:cx="http://schemas.microsoft.com/office/drawing/2014/chartex" xmlns:cx1="http://schemas.microsoft.com/office/drawing/2015/9/8/chartex" xmlns:mc="http://schemas.openxmlformats.org/markup-compatibility/2006" xmlns:o="urn:schemas-microsoft-com:office:office" xmlns:r="http://schemas.openxmlformats.org/officeDocument/2006/relationships" xmlns:m="http://schemas.openxmlformats.org/officeDocument/2006/math" xmlns:v="urn:schemas-microsoft-com:vml" xmlns:wp14="http://schemas.microsoft.com/office/word/2010/wordprocessingDrawing" xmlns:wp="http://schemas.openxmlformats.org/drawingml/2006/wordprocessingDrawing" xmlns:w10="urn:schemas-microsoft-com:office:word" xmlns:w="http://schemas.openxmlformats.org/wordprocessingml/2006/main" xmlns:w14="http://schemas.microsoft.com/office/word/2010/wordml" xmlns:w15="http://schemas.microsoft.com/office/word/2012/wordml" xmlns:w16se="http://schemas.microsoft.com/office/word/2015/wordml/symex" xmlns:wpg="http://schemas.microsoft.com/office/word/2010/wordprocessingGroup" xmlns:wpi="http://schemas.microsoft.com/office/word/2010/wordprocessingInk" xmlns:wne="http://schemas.microsoft.com/office/word/2006/wordml" xmlns:wps="http://schemas.microsoft.com/office/word/2010/wordprocessingShape" mc:Ignorable="w14 w15 w16se wp14">
+<w:footnotes xmlns:wpc="http://schemas.microsoft.com/office/word/2010/wordprocessingCanvas" xmlns:cx="http://schemas.microsoft.com/office/drawing/2014/chartex" xmlns:cx1="http://schemas.microsoft.com/office/drawing/2015/9/8/chartex" xmlns:cx2="http://schemas.microsoft.com/office/drawing/2015/10/21/chartex" xmlns:cx3="http://schemas.microsoft.com/office/drawing/2016/5/9/chartex" xmlns:cx4="http://schemas.microsoft.com/office/drawing/2016/5/10/chartex" xmlns:cx5="http://schemas.microsoft.com/office/drawing/2016/5/11/chartex" xmlns:cx6="http://schemas.microsoft.com/office/drawing/2016/5/12/chartex" xmlns:cx7="http://schemas.microsoft.com/office/drawing/2016/5/13/chartex" xmlns:cx8="http://schemas.microsoft.com/office/drawing/2016/5/14/chartex" xmlns:mc="http://schemas.openxmlformats.org/markup-compatibility/2006" xmlns:aink="http://schemas.microsoft.com/office/drawing/2016/ink" xmlns:am3d="http://schemas.microsoft.com/office/drawing/2017/model3d" xmlns:o="urn:schemas-microsoft-com:office:office" xmlns:oel="http://schemas.microsoft.com/office/2019/extlst" xmlns:r="http://schemas.openxmlformats.org/officeDocument/2006/relationships" xmlns:m="http://schemas.openxmlformats.org/officeDocument/2006/math" xmlns:v="urn:schemas-microsoft-com:vml" xmlns:wp14="http://schemas.microsoft.com/office/word/2010/wordprocessingDrawing" xmlns:wp="http://schemas.openxmlformats.org/drawingml/2006/wordprocessingDrawing" xmlns:w10="urn:schemas-microsoft-com:office:word" xmlns:w="http://schemas.openxmlformats.org/wordprocessingml/2006/main" xmlns:w14="http://schemas.microsoft.com/office/word/2010/wordml" xmlns:w15="http://schemas.microsoft.com/office/word/2012/wordml" xmlns:w16cex="http://schemas.microsoft.com/office/word/2018/wordml/cex" xmlns:w16cid="http://schemas.microsoft.com/office/word/2016/wordml/cid" xmlns:w16="http://schemas.microsoft.com/office/word/2018/wordml" xmlns:w16sdtdh="http://schemas.microsoft.com/office/word/2020/wordml/sdtdatahash" xmlns:w16se="http://schemas.microsoft.com/office/word/2015/wordml/symex" xmlns:wpg="http://schemas.microsoft.com/office/word/2010/wordprocessingGroup" xmlns:wpi="http://schemas.microsoft.com/office/word/2010/wordprocessingInk" xmlns:wne="http://schemas.microsoft.com/office/word/2006/wordml" xmlns:wps="http://schemas.microsoft.com/office/word/2010/wordprocessingShape" mc:Ignorable="w14 w15 w16se w16cid w16 w16cex w16sdtdh wp14">
   <w:footnote w:type="separator" w:id="-1">
     <w:p>
       <w:pPr>
@@ -4596,7 +4800,7 @@
 </file>
 
 <file path=word/header1.xml><?xml version="1.0" encoding="utf-8"?>
-<w:hdr xmlns:wpc="http://schemas.microsoft.com/office/word/2010/wordprocessingCanvas" xmlns:cx="http://schemas.microsoft.com/office/drawing/2014/chartex" xmlns:cx1="http://schemas.microsoft.com/office/drawing/2015/9/8/chartex" xmlns:mc="http://schemas.openxmlformats.org/markup-compatibility/2006" xmlns:o="urn:schemas-microsoft-com:office:office" xmlns:r="http://schemas.openxmlformats.org/officeDocument/2006/relationships" xmlns:m="http://schemas.openxmlformats.org/officeDocument/2006/math" xmlns:v="urn:schemas-microsoft-com:vml" xmlns:wp14="http://schemas.microsoft.com/office/word/2010/wordprocessingDrawing" xmlns:wp="http://schemas.openxmlformats.org/drawingml/2006/wordprocessingDrawing" xmlns:w10="urn:schemas-microsoft-com:office:word" xmlns:w="http://schemas.openxmlformats.org/wordprocessingml/2006/main" xmlns:w14="http://schemas.microsoft.com/office/word/2010/wordml" xmlns:w15="http://schemas.microsoft.com/office/word/2012/wordml" xmlns:w16se="http://schemas.microsoft.com/office/word/2015/wordml/symex" xmlns:wpg="http://schemas.microsoft.com/office/word/2010/wordprocessingGroup" xmlns:wpi="http://schemas.microsoft.com/office/word/2010/wordprocessingInk" xmlns:wne="http://schemas.microsoft.com/office/word/2006/wordml" xmlns:wps="http://schemas.microsoft.com/office/word/2010/wordprocessingShape" mc:Ignorable="w14 w15 w16se wp14">
+<w:hdr xmlns:wpc="http://schemas.microsoft.com/office/word/2010/wordprocessingCanvas" xmlns:cx="http://schemas.microsoft.com/office/drawing/2014/chartex" xmlns:cx1="http://schemas.microsoft.com/office/drawing/2015/9/8/chartex" xmlns:cx2="http://schemas.microsoft.com/office/drawing/2015/10/21/chartex" xmlns:cx3="http://schemas.microsoft.com/office/drawing/2016/5/9/chartex" xmlns:cx4="http://schemas.microsoft.com/office/drawing/2016/5/10/chartex" xmlns:cx5="http://schemas.microsoft.com/office/drawing/2016/5/11/chartex" xmlns:cx6="http://schemas.microsoft.com/office/drawing/2016/5/12/chartex" xmlns:cx7="http://schemas.microsoft.com/office/drawing/2016/5/13/chartex" xmlns:cx8="http://schemas.microsoft.com/office/drawing/2016/5/14/chartex" xmlns:mc="http://schemas.openxmlformats.org/markup-compatibility/2006" xmlns:aink="http://schemas.microsoft.com/office/drawing/2016/ink" xmlns:am3d="http://schemas.microsoft.com/office/drawing/2017/model3d" xmlns:o="urn:schemas-microsoft-com:office:office" xmlns:oel="http://schemas.microsoft.com/office/2019/extlst" xmlns:r="http://schemas.openxmlformats.org/officeDocument/2006/relationships" xmlns:m="http://schemas.openxmlformats.org/officeDocument/2006/math" xmlns:v="urn:schemas-microsoft-com:vml" xmlns:wp14="http://schemas.microsoft.com/office/word/2010/wordprocessingDrawing" xmlns:wp="http://schemas.openxmlformats.org/drawingml/2006/wordprocessingDrawing" xmlns:w10="urn:schemas-microsoft-com:office:word" xmlns:w="http://schemas.openxmlformats.org/wordprocessingml/2006/main" xmlns:w14="http://schemas.microsoft.com/office/word/2010/wordml" xmlns:w15="http://schemas.microsoft.com/office/word/2012/wordml" xmlns:w16cex="http://schemas.microsoft.com/office/word/2018/wordml/cex" xmlns:w16cid="http://schemas.microsoft.com/office/word/2016/wordml/cid" xmlns:w16="http://schemas.microsoft.com/office/word/2018/wordml" xmlns:w16sdtdh="http://schemas.microsoft.com/office/word/2020/wordml/sdtdatahash" xmlns:w16se="http://schemas.microsoft.com/office/word/2015/wordml/symex" xmlns:wpg="http://schemas.microsoft.com/office/word/2010/wordprocessingGroup" xmlns:wpi="http://schemas.microsoft.com/office/word/2010/wordprocessingInk" xmlns:wne="http://schemas.microsoft.com/office/word/2006/wordml" xmlns:wps="http://schemas.microsoft.com/office/word/2010/wordprocessingShape" mc:Ignorable="w14 w15 w16se w16cid w16 w16cex w16sdtdh wp14">
   <w:p>
     <w:pPr>
       <w:pStyle w:val="Header"/>
@@ -4607,7 +4811,7 @@
 </file>
 
 <file path=word/numbering.xml><?xml version="1.0" encoding="utf-8"?>
-<w:numbering xmlns:wpc="http://schemas.microsoft.com/office/word/2010/wordprocessingCanvas" xmlns:cx="http://schemas.microsoft.com/office/drawing/2014/chartex" xmlns:cx1="http://schemas.microsoft.com/office/drawing/2015/9/8/chartex" xmlns:mc="http://schemas.openxmlformats.org/markup-compatibility/2006" xmlns:o="urn:schemas-microsoft-com:office:office" xmlns:r="http://schemas.openxmlformats.org/officeDocument/2006/relationships" xmlns:m="http://schemas.openxmlformats.org/officeDocument/2006/math" xmlns:v="urn:schemas-microsoft-com:vml" xmlns:wp14="http://schemas.microsoft.com/office/word/2010/wordprocessingDrawing" xmlns:wp="http://schemas.openxmlformats.org/drawingml/2006/wordprocessingDrawing" xmlns:w10="urn:schemas-microsoft-com:office:word" xmlns:w="http://schemas.openxmlformats.org/wordprocessingml/2006/main" xmlns:w14="http://schemas.microsoft.com/office/word/2010/wordml" xmlns:w15="http://schemas.microsoft.com/office/word/2012/wordml" xmlns:w16se="http://schemas.microsoft.com/office/word/2015/wordml/symex" xmlns:wpg="http://schemas.microsoft.com/office/word/2010/wordprocessingGroup" xmlns:wpi="http://schemas.microsoft.com/office/word/2010/wordprocessingInk" xmlns:wne="http://schemas.microsoft.com/office/word/2006/wordml" xmlns:wps="http://schemas.microsoft.com/office/word/2010/wordprocessingShape" mc:Ignorable="w14 w15 w16se wp14">
+<w:numbering xmlns:wpc="http://schemas.microsoft.com/office/word/2010/wordprocessingCanvas" xmlns:cx="http://schemas.microsoft.com/office/drawing/2014/chartex" xmlns:cx1="http://schemas.microsoft.com/office/drawing/2015/9/8/chartex" xmlns:cx2="http://schemas.microsoft.com/office/drawing/2015/10/21/chartex" xmlns:cx3="http://schemas.microsoft.com/office/drawing/2016/5/9/chartex" xmlns:cx4="http://schemas.microsoft.com/office/drawing/2016/5/10/chartex" xmlns:cx5="http://schemas.microsoft.com/office/drawing/2016/5/11/chartex" xmlns:cx6="http://schemas.microsoft.com/office/drawing/2016/5/12/chartex" xmlns:cx7="http://schemas.microsoft.com/office/drawing/2016/5/13/chartex" xmlns:cx8="http://schemas.microsoft.com/office/drawing/2016/5/14/chartex" xmlns:mc="http://schemas.openxmlformats.org/markup-compatibility/2006" xmlns:aink="http://schemas.microsoft.com/office/drawing/2016/ink" xmlns:am3d="http://schemas.microsoft.com/office/drawing/2017/model3d" xmlns:o="urn:schemas-microsoft-com:office:office" xmlns:oel="http://schemas.microsoft.com/office/2019/extlst" xmlns:r="http://schemas.openxmlformats.org/officeDocument/2006/relationships" xmlns:m="http://schemas.openxmlformats.org/officeDocument/2006/math" xmlns:v="urn:schemas-microsoft-com:vml" xmlns:wp14="http://schemas.microsoft.com/office/word/2010/wordprocessingDrawing" xmlns:wp="http://schemas.openxmlformats.org/drawingml/2006/wordprocessingDrawing" xmlns:w10="urn:schemas-microsoft-com:office:word" xmlns:w="http://schemas.openxmlformats.org/wordprocessingml/2006/main" xmlns:w14="http://schemas.microsoft.com/office/word/2010/wordml" xmlns:w15="http://schemas.microsoft.com/office/word/2012/wordml" xmlns:w16cex="http://schemas.microsoft.com/office/word/2018/wordml/cex" xmlns:w16cid="http://schemas.microsoft.com/office/word/2016/wordml/cid" xmlns:w16="http://schemas.microsoft.com/office/word/2018/wordml" xmlns:w16sdtdh="http://schemas.microsoft.com/office/word/2020/wordml/sdtdatahash" xmlns:w16se="http://schemas.microsoft.com/office/word/2015/wordml/symex" xmlns:wpg="http://schemas.microsoft.com/office/word/2010/wordprocessingGroup" xmlns:wpi="http://schemas.microsoft.com/office/word/2010/wordprocessingInk" xmlns:wne="http://schemas.microsoft.com/office/word/2006/wordml" xmlns:wps="http://schemas.microsoft.com/office/word/2010/wordprocessingShape" mc:Ignorable="w14 w15 w16se w16cid w16 w16cex w16sdtdh wp14">
   <w:abstractNum w:abstractNumId="0" w15:restartNumberingAfterBreak="0">
     <w:nsid w:val="13A00DEC"/>
     <w:multiLevelType w:val="hybridMultilevel"/>
@@ -4696,6 +4900,181 @@
     </w:lvl>
   </w:abstractNum>
   <w:abstractNum w:abstractNumId="1" w15:restartNumberingAfterBreak="0">
+    <w:nsid w:val="5F4F24E0"/>
+    <w:multiLevelType w:val="hybridMultilevel"/>
+    <w:tmpl w:val="C666D966"/>
+    <w:lvl w:ilvl="0" w:tplc="0809000F">
+      <w:start w:val="1"/>
+      <w:numFmt w:val="decimal"/>
+      <w:lvlText w:val="%1."/>
+      <w:lvlJc w:val="left"/>
+      <w:pPr>
+        <w:ind w:left="720" w:hanging="360"/>
+      </w:pPr>
+    </w:lvl>
+    <w:lvl w:ilvl="1" w:tplc="08090019" w:tentative="1">
+      <w:start w:val="1"/>
+      <w:numFmt w:val="lowerLetter"/>
+      <w:lvlText w:val="%2."/>
+      <w:lvlJc w:val="left"/>
+      <w:pPr>
+        <w:ind w:left="1440" w:hanging="360"/>
+      </w:pPr>
+    </w:lvl>
+    <w:lvl w:ilvl="2" w:tplc="0809001B" w:tentative="1">
+      <w:start w:val="1"/>
+      <w:numFmt w:val="lowerRoman"/>
+      <w:lvlText w:val="%3."/>
+      <w:lvlJc w:val="right"/>
+      <w:pPr>
+        <w:ind w:left="2160" w:hanging="180"/>
+      </w:pPr>
+    </w:lvl>
+    <w:lvl w:ilvl="3" w:tplc="0809000F" w:tentative="1">
+      <w:start w:val="1"/>
+      <w:numFmt w:val="decimal"/>
+      <w:lvlText w:val="%4."/>
+      <w:lvlJc w:val="left"/>
+      <w:pPr>
+        <w:ind w:left="2880" w:hanging="360"/>
+      </w:pPr>
+    </w:lvl>
+    <w:lvl w:ilvl="4" w:tplc="08090019" w:tentative="1">
+      <w:start w:val="1"/>
+      <w:numFmt w:val="lowerLetter"/>
+      <w:lvlText w:val="%5."/>
+      <w:lvlJc w:val="left"/>
+      <w:pPr>
+        <w:ind w:left="3600" w:hanging="360"/>
+      </w:pPr>
+    </w:lvl>
+    <w:lvl w:ilvl="5" w:tplc="0809001B" w:tentative="1">
+      <w:start w:val="1"/>
+      <w:numFmt w:val="lowerRoman"/>
+      <w:lvlText w:val="%6."/>
+      <w:lvlJc w:val="right"/>
+      <w:pPr>
+        <w:ind w:left="4320" w:hanging="180"/>
+      </w:pPr>
+    </w:lvl>
+    <w:lvl w:ilvl="6" w:tplc="0809000F" w:tentative="1">
+      <w:start w:val="1"/>
+      <w:numFmt w:val="decimal"/>
+      <w:lvlText w:val="%7."/>
+      <w:lvlJc w:val="left"/>
+      <w:pPr>
+        <w:ind w:left="5040" w:hanging="360"/>
+      </w:pPr>
+    </w:lvl>
+    <w:lvl w:ilvl="7" w:tplc="08090019" w:tentative="1">
+      <w:start w:val="1"/>
+      <w:numFmt w:val="lowerLetter"/>
+      <w:lvlText w:val="%8."/>
+      <w:lvlJc w:val="left"/>
+      <w:pPr>
+        <w:ind w:left="5760" w:hanging="360"/>
+      </w:pPr>
+    </w:lvl>
+    <w:lvl w:ilvl="8" w:tplc="0809001B" w:tentative="1">
+      <w:start w:val="1"/>
+      <w:numFmt w:val="lowerRoman"/>
+      <w:lvlText w:val="%9."/>
+      <w:lvlJc w:val="right"/>
+      <w:pPr>
+        <w:ind w:left="6480" w:hanging="180"/>
+      </w:pPr>
+    </w:lvl>
+  </w:abstractNum>
+  <w:abstractNum w:abstractNumId="2" w15:restartNumberingAfterBreak="0">
+    <w:nsid w:val="6F1D6A1F"/>
+    <w:multiLevelType w:val="hybridMultilevel"/>
+    <w:tmpl w:val="E754034A"/>
+    <w:lvl w:ilvl="0" w:tplc="0809000F">
+      <w:start w:val="1"/>
+      <w:numFmt w:val="decimal"/>
+      <w:lvlText w:val="%1."/>
+      <w:lvlJc w:val="left"/>
+      <w:pPr>
+        <w:ind w:left="360" w:hanging="360"/>
+      </w:pPr>
+      <w:rPr>
+        <w:rFonts w:hint="default"/>
+      </w:rPr>
+    </w:lvl>
+    <w:lvl w:ilvl="1" w:tplc="08090019" w:tentative="1">
+      <w:start w:val="1"/>
+      <w:numFmt w:val="lowerLetter"/>
+      <w:lvlText w:val="%2."/>
+      <w:lvlJc w:val="left"/>
+      <w:pPr>
+        <w:ind w:left="1080" w:hanging="360"/>
+      </w:pPr>
+    </w:lvl>
+    <w:lvl w:ilvl="2" w:tplc="0809001B" w:tentative="1">
+      <w:start w:val="1"/>
+      <w:numFmt w:val="lowerRoman"/>
+      <w:lvlText w:val="%3."/>
+      <w:lvlJc w:val="right"/>
+      <w:pPr>
+        <w:ind w:left="1800" w:hanging="180"/>
+      </w:pPr>
+    </w:lvl>
+    <w:lvl w:ilvl="3" w:tplc="0809000F" w:tentative="1">
+      <w:start w:val="1"/>
+      <w:numFmt w:val="decimal"/>
+      <w:lvlText w:val="%4."/>
+      <w:lvlJc w:val="left"/>
+      <w:pPr>
+        <w:ind w:left="2520" w:hanging="360"/>
+      </w:pPr>
+    </w:lvl>
+    <w:lvl w:ilvl="4" w:tplc="08090019" w:tentative="1">
+      <w:start w:val="1"/>
+      <w:numFmt w:val="lowerLetter"/>
+      <w:lvlText w:val="%5."/>
+      <w:lvlJc w:val="left"/>
+      <w:pPr>
+        <w:ind w:left="3240" w:hanging="360"/>
+      </w:pPr>
+    </w:lvl>
+    <w:lvl w:ilvl="5" w:tplc="0809001B" w:tentative="1">
+      <w:start w:val="1"/>
+      <w:numFmt w:val="lowerRoman"/>
+      <w:lvlText w:val="%6."/>
+      <w:lvlJc w:val="right"/>
+      <w:pPr>
+        <w:ind w:left="3960" w:hanging="180"/>
+      </w:pPr>
+    </w:lvl>
+    <w:lvl w:ilvl="6" w:tplc="0809000F" w:tentative="1">
+      <w:start w:val="1"/>
+      <w:numFmt w:val="decimal"/>
+      <w:lvlText w:val="%7."/>
+      <w:lvlJc w:val="left"/>
+      <w:pPr>
+        <w:ind w:left="4680" w:hanging="360"/>
+      </w:pPr>
+    </w:lvl>
+    <w:lvl w:ilvl="7" w:tplc="08090019" w:tentative="1">
+      <w:start w:val="1"/>
+      <w:numFmt w:val="lowerLetter"/>
+      <w:lvlText w:val="%8."/>
+      <w:lvlJc w:val="left"/>
+      <w:pPr>
+        <w:ind w:left="5400" w:hanging="360"/>
+      </w:pPr>
+    </w:lvl>
+    <w:lvl w:ilvl="8" w:tplc="0809001B" w:tentative="1">
+      <w:start w:val="1"/>
+      <w:numFmt w:val="lowerRoman"/>
+      <w:lvlText w:val="%9."/>
+      <w:lvlJc w:val="right"/>
+      <w:pPr>
+        <w:ind w:left="6120" w:hanging="180"/>
+      </w:pPr>
+    </w:lvl>
+  </w:abstractNum>
+  <w:abstractNum w:abstractNumId="3" w15:restartNumberingAfterBreak="0">
     <w:nsid w:val="76014AE3"/>
     <w:multiLevelType w:val="hybridMultilevel"/>
     <w:tmpl w:val="7750AC42"/>
@@ -4784,7 +5163,7 @@
       </w:pPr>
     </w:lvl>
   </w:abstractNum>
-  <w:abstractNum w:abstractNumId="2" w15:restartNumberingAfterBreak="0">
+  <w:abstractNum w:abstractNumId="4" w15:restartNumberingAfterBreak="0">
     <w:nsid w:val="77321292"/>
     <w:multiLevelType w:val="hybridMultilevel"/>
     <w:tmpl w:val="AEAEE9D2"/>
@@ -4873,21 +5252,27 @@
       </w:pPr>
     </w:lvl>
   </w:abstractNum>
-  <w:num w:numId="1">
+  <w:num w:numId="1" w16cid:durableId="347414000">
     <w:abstractNumId w:val="0"/>
   </w:num>
-  <w:num w:numId="2">
+  <w:num w:numId="2" w16cid:durableId="96948680">
+    <w:abstractNumId w:val="4"/>
+  </w:num>
+  <w:num w:numId="3" w16cid:durableId="1027372244">
+    <w:abstractNumId w:val="3"/>
+  </w:num>
+  <w:num w:numId="4" w16cid:durableId="1822382738">
+    <w:abstractNumId w:val="1"/>
+  </w:num>
+  <w:num w:numId="5" w16cid:durableId="2070300364">
     <w:abstractNumId w:val="2"/>
-  </w:num>
-  <w:num w:numId="3">
-    <w:abstractNumId w:val="1"/>
   </w:num>
   <w:numIdMacAtCleanup w:val="3"/>
 </w:numbering>
 </file>
 
 <file path=word/styles.xml><?xml version="1.0" encoding="utf-8"?>
-<w:styles xmlns:mc="http://schemas.openxmlformats.org/markup-compatibility/2006" xmlns:r="http://schemas.openxmlformats.org/officeDocument/2006/relationships" xmlns:w="http://schemas.openxmlformats.org/wordprocessingml/2006/main" xmlns:w14="http://schemas.microsoft.com/office/word/2010/wordml" xmlns:w15="http://schemas.microsoft.com/office/word/2012/wordml" xmlns:w16se="http://schemas.microsoft.com/office/word/2015/wordml/symex" mc:Ignorable="w14 w15 w16se">
+<w:styles xmlns:mc="http://schemas.openxmlformats.org/markup-compatibility/2006" xmlns:r="http://schemas.openxmlformats.org/officeDocument/2006/relationships" xmlns:w="http://schemas.openxmlformats.org/wordprocessingml/2006/main" xmlns:w14="http://schemas.microsoft.com/office/word/2010/wordml" xmlns:w15="http://schemas.microsoft.com/office/word/2012/wordml" xmlns:w16cex="http://schemas.microsoft.com/office/word/2018/wordml/cex" xmlns:w16cid="http://schemas.microsoft.com/office/word/2016/wordml/cid" xmlns:w16="http://schemas.microsoft.com/office/word/2018/wordml" xmlns:w16sdtdh="http://schemas.microsoft.com/office/word/2020/wordml/sdtdatahash" xmlns:w16se="http://schemas.microsoft.com/office/word/2015/wordml/symex" mc:Ignorable="w14 w15 w16se w16cid w16 w16cex w16sdtdh">
   <w:docDefaults>
     <w:rPrDefault>
       <w:rPr>
@@ -4903,7 +5288,7 @@
       </w:pPr>
     </w:pPrDefault>
   </w:docDefaults>
-  <w:latentStyles w:defLockedState="0" w:defUIPriority="99" w:defSemiHidden="0" w:defUnhideWhenUsed="0" w:defQFormat="0" w:count="371">
+  <w:latentStyles w:defLockedState="0" w:defUIPriority="99" w:defSemiHidden="0" w:defUnhideWhenUsed="0" w:defQFormat="0" w:count="376">
     <w:lsdException w:name="Normal" w:uiPriority="0" w:qFormat="1"/>
     <w:lsdException w:name="heading 1" w:uiPriority="9" w:qFormat="1"/>
     <w:lsdException w:name="heading 2" w:semiHidden="1" w:uiPriority="9" w:unhideWhenUsed="1" w:qFormat="1"/>
@@ -5275,6 +5660,11 @@
     <w:lsdException w:name="List Table 5 Dark Accent 6" w:uiPriority="50"/>
     <w:lsdException w:name="List Table 6 Colorful Accent 6" w:uiPriority="51"/>
     <w:lsdException w:name="List Table 7 Colorful Accent 6" w:uiPriority="52"/>
+    <w:lsdException w:name="Mention" w:semiHidden="1" w:unhideWhenUsed="1"/>
+    <w:lsdException w:name="Smart Hyperlink" w:semiHidden="1" w:unhideWhenUsed="1"/>
+    <w:lsdException w:name="Hashtag" w:semiHidden="1" w:unhideWhenUsed="1"/>
+    <w:lsdException w:name="Unresolved Mention" w:semiHidden="1" w:unhideWhenUsed="1"/>
+    <w:lsdException w:name="Smart Link" w:semiHidden="1" w:unhideWhenUsed="1"/>
   </w:latentStyles>
   <w:style w:type="paragraph" w:default="1" w:styleId="Normal">
     <w:name w:val="Normal"/>
@@ -5363,7 +5753,7 @@
     <w:uiPriority w:val="9"/>
     <w:unhideWhenUsed/>
     <w:qFormat/>
-    <w:rsid w:val="008C5930"/>
+    <w:rsid w:val="007F3804"/>
     <w:pPr>
       <w:keepNext/>
       <w:keepLines/>
@@ -5375,7 +5765,7 @@
       <w:b/>
       <w:iCs/>
       <w:color w:val="A34A0D"/>
-      <w:sz w:val="28"/>
+      <w:sz w:val="32"/>
     </w:rPr>
   </w:style>
   <w:style w:type="paragraph" w:styleId="Heading5">
@@ -5589,13 +5979,13 @@
     <w:basedOn w:val="DefaultParagraphFont"/>
     <w:link w:val="Heading4"/>
     <w:uiPriority w:val="9"/>
-    <w:rsid w:val="008C5930"/>
+    <w:rsid w:val="007F3804"/>
     <w:rPr>
       <w:rFonts w:eastAsiaTheme="majorEastAsia" w:cstheme="majorBidi"/>
       <w:b/>
       <w:iCs/>
       <w:color w:val="A34A0D"/>
-      <w:sz w:val="28"/>
+      <w:sz w:val="32"/>
     </w:rPr>
   </w:style>
   <w:style w:type="paragraph" w:styleId="ListParagraph">

</xml_diff>